<commit_message>
Add important note about MANAGED ACCESS schemas for Streamlit apps
- Added critical information about USAGE privilege behavior in MANAGED ACCESS schemas
- Clarified that USAGE privileges are automatically granted in regular schemas
- Highlighted that manual USAGE grants are required for MANAGED ACCESS schemas
- Updated both README.md and DOCX versions to maintain consistency
- Positioned note prominently in the 'Viewing a Streamlit App' section
</commit_message>
<xml_diff>
--- a/08-Metadata Streamlit - Roles/Snowflake_Streamlit_Roles_and_Privileges.docx
+++ b/08-Metadata Streamlit - Roles/Snowflake_Streamlit_Roles_and_Privileges.docx
@@ -4549,6 +4549,24 @@
           <w:rStyle w:val="NormalTok"/>
         </w:rPr>
         <w:t xml:space="preserve">;</w:t>
+      </w:r>
+    </w:p>
+    <w:p>
+      <w:pPr>
+        <w:pStyle w:val="BlockText"/>
+      </w:pPr>
+      <w:r>
+        <w:rPr>
+          <w:b/>
+          <w:bCs/>
+        </w:rPr>
+        <w:t xml:space="preserve">Important Note on MANAGED ACCESS Schemas:</w:t>
+      </w:r>
+      <w:r>
+        <w:t xml:space="preserve"> </w:t>
+      </w:r>
+      <w:r>
+        <w:t xml:space="preserve">In most cases, when the app owner shares a Streamlit app with another role, the USAGE privilege is automatically granted to the new role. However, if a Streamlit app is created in a schema with MANAGED ACCESS, the USAGE privilege must be manually granted to the new role.</w:t>
       </w:r>
     </w:p>
     <w:bookmarkEnd w:id="24"/>

</xml_diff>